<commit_message>
Se actualizo el documento de word hasta 1.2 y se creo una carpeta donde ira el codigo realizado
</commit_message>
<xml_diff>
--- a/Python desde Novato a Profesional.docx
+++ b/Python desde Novato a Profesional.docx
@@ -5,7 +5,11 @@
     <w:sdt>
       <w:sdtPr>
         <w:rPr>
-          <w:lang w:val="es-ES"/>
+          <w:rFonts w:asciiTheme="minorHAnsi" w:eastAsiaTheme="minorHAnsi" w:hAnsiTheme="minorHAnsi" w:cstheme="minorBidi"/>
+          <w:color w:val="auto"/>
+          <w:sz w:val="22"/>
+          <w:szCs w:val="22"/>
+          <w:lang w:val="es-ES" w:eastAsia="en-US"/>
         </w:rPr>
         <w:id w:val="-1396974602"/>
         <w:docPartObj>
@@ -15,13 +19,8 @@
       </w:sdtPr>
       <w:sdtEndPr>
         <w:rPr>
-          <w:rFonts w:asciiTheme="minorHAnsi" w:eastAsiaTheme="minorHAnsi" w:hAnsiTheme="minorHAnsi" w:cstheme="minorBidi"/>
           <w:b/>
           <w:bCs/>
-          <w:color w:val="auto"/>
-          <w:sz w:val="22"/>
-          <w:szCs w:val="22"/>
-          <w:lang w:eastAsia="en-US"/>
         </w:rPr>
       </w:sdtEndPr>
       <w:sdtContent>
@@ -5499,6 +5498,8 @@
         <w:rPr>
           <w:rStyle w:val="Ttulo2Car"/>
           <w:rFonts w:ascii="Times New Roman" w:hAnsi="Times New Roman" w:cs="Times New Roman"/>
+          <w:b/>
+          <w:bCs/>
           <w:color w:val="auto"/>
           <w:sz w:val="24"/>
           <w:szCs w:val="24"/>
@@ -5518,6 +5519,8 @@
         <w:rPr>
           <w:rStyle w:val="Ttulo2Car"/>
           <w:rFonts w:ascii="Times New Roman" w:hAnsi="Times New Roman" w:cs="Times New Roman"/>
+          <w:b/>
+          <w:bCs/>
           <w:color w:val="auto"/>
           <w:sz w:val="24"/>
           <w:szCs w:val="24"/>
@@ -5531,7 +5534,55 @@
         <w:spacing w:before="100" w:beforeAutospacing="1" w:after="100" w:afterAutospacing="1" w:line="240" w:lineRule="auto"/>
         <w:rPr>
           <w:rStyle w:val="Ttulo2Car"/>
-          <w:rFonts w:ascii="Times New Roman" w:hAnsi="Times New Roman" w:cs="Times New Roman"/>
+          <w:rFonts w:ascii="Times New Roman" w:eastAsia="Times New Roman" w:hAnsi="Times New Roman" w:cs="Times New Roman"/>
+          <w:b/>
+          <w:bCs/>
+          <w:color w:val="auto"/>
+          <w:sz w:val="24"/>
+          <w:szCs w:val="24"/>
+          <w:lang w:eastAsia="es-SV"/>
+        </w:rPr>
+      </w:pPr>
+      <w:r>
+        <w:rPr>
+          <w:rFonts w:ascii="Times New Roman" w:eastAsia="Times New Roman" w:hAnsi="Times New Roman" w:cs="Times New Roman"/>
+          <w:b/>
+          <w:bCs/>
+          <w:sz w:val="24"/>
+          <w:szCs w:val="24"/>
+          <w:lang w:eastAsia="es-SV"/>
+        </w:rPr>
+        <w:t>¿Qué es Python?</w:t>
+      </w:r>
+      <w:r>
+        <w:rPr>
+          <w:rFonts w:ascii="Times New Roman" w:eastAsia="Times New Roman" w:hAnsi="Times New Roman" w:cs="Times New Roman"/>
+          <w:b/>
+          <w:bCs/>
+          <w:sz w:val="24"/>
+          <w:szCs w:val="24"/>
+          <w:lang w:eastAsia="es-SV"/>
+        </w:rPr>
+        <w:t xml:space="preserve"> </w:t>
+      </w:r>
+      <w:r>
+        <w:rPr>
+          <w:rFonts w:ascii="Times New Roman" w:eastAsia="Times New Roman" w:hAnsi="Times New Roman" w:cs="Times New Roman"/>
+          <w:sz w:val="24"/>
+          <w:szCs w:val="24"/>
+          <w:lang w:eastAsia="es-SV"/>
+        </w:rPr>
+        <w:t>Python es un lenguaje de programación versátil y fácil de aprender. Se utiliza en desarrollo web, análisis de datos, inteligencia artificial, automatización y más. Su sintaxis simple lo hace ideal tanto para principiantes como para expertos.</w:t>
+      </w:r>
+    </w:p>
+    <w:p>
+      <w:pPr>
+        <w:spacing w:before="100" w:beforeAutospacing="1" w:after="100" w:afterAutospacing="1" w:line="240" w:lineRule="auto"/>
+        <w:rPr>
+          <w:rStyle w:val="Ttulo2Car"/>
+          <w:rFonts w:ascii="Times New Roman" w:hAnsi="Times New Roman" w:cs="Times New Roman"/>
+          <w:b/>
+          <w:bCs/>
           <w:color w:val="auto"/>
           <w:sz w:val="24"/>
           <w:szCs w:val="24"/>
@@ -5542,6 +5593,8 @@
         <w:rPr>
           <w:rStyle w:val="Ttulo2Car"/>
           <w:rFonts w:ascii="Times New Roman" w:hAnsi="Times New Roman" w:cs="Times New Roman"/>
+          <w:b/>
+          <w:bCs/>
           <w:color w:val="auto"/>
           <w:sz w:val="24"/>
           <w:szCs w:val="24"/>
@@ -5549,6 +5602,639 @@
         <w:t>1.2 Primeros pasos: sintaxis, comentarios y ejecución de código.</w:t>
       </w:r>
       <w:bookmarkEnd w:id="2"/>
+    </w:p>
+    <w:p>
+      <w:pPr>
+        <w:pStyle w:val="NormalWeb"/>
+      </w:pPr>
+      <w:r>
+        <w:rPr>
+          <w:b/>
+          <w:bCs/>
+        </w:rPr>
+        <w:t>Sintaxis básica en Python</w:t>
+      </w:r>
+    </w:p>
+    <w:p>
+      <w:pPr>
+        <w:pStyle w:val="NormalWeb"/>
+        <w:numPr>
+          <w:ilvl w:val="0"/>
+          <w:numId w:val="14"/>
+        </w:numPr>
+      </w:pPr>
+      <w:r>
+        <w:t xml:space="preserve">Python utiliza una </w:t>
+      </w:r>
+      <w:r>
+        <w:rPr>
+          <w:rStyle w:val="Textoennegrita"/>
+        </w:rPr>
+        <w:t>sintaxis simple y legible</w:t>
+      </w:r>
+      <w:r>
+        <w:t>.</w:t>
+      </w:r>
+    </w:p>
+    <w:p>
+      <w:pPr>
+        <w:pStyle w:val="NormalWeb"/>
+        <w:numPr>
+          <w:ilvl w:val="0"/>
+          <w:numId w:val="14"/>
+        </w:numPr>
+      </w:pPr>
+      <w:r>
+        <w:t xml:space="preserve">No necesitas usar </w:t>
+      </w:r>
+      <w:r>
+        <w:rPr>
+          <w:rStyle w:val="CdigoHTML"/>
+        </w:rPr>
+        <w:t>;</w:t>
+      </w:r>
+      <w:r>
+        <w:t xml:space="preserve"> al final de cada línea.</w:t>
+      </w:r>
+    </w:p>
+    <w:p>
+      <w:pPr>
+        <w:pStyle w:val="NormalWeb"/>
+        <w:numPr>
+          <w:ilvl w:val="0"/>
+          <w:numId w:val="14"/>
+        </w:numPr>
+      </w:pPr>
+      <w:r>
+        <w:rPr>
+          <w:rStyle w:val="Ttulo2Car"/>
+          <w:rFonts w:ascii="Times New Roman" w:hAnsi="Times New Roman" w:cs="Times New Roman"/>
+          <w:b/>
+          <w:bCs/>
+          <w:color w:val="auto"/>
+          <w:sz w:val="24"/>
+          <w:szCs w:val="24"/>
+        </w:rPr>
+        <w:drawing>
+          <wp:anchor distT="0" distB="0" distL="114300" distR="114300" simplePos="0" relativeHeight="251658240" behindDoc="0" locked="0" layoutInCell="1" allowOverlap="1" wp14:anchorId="53DDA92E" wp14:editId="52F2FB65">
+            <wp:simplePos x="0" y="0"/>
+            <wp:positionH relativeFrom="column">
+              <wp:posOffset>381000</wp:posOffset>
+            </wp:positionH>
+            <wp:positionV relativeFrom="paragraph">
+              <wp:posOffset>307340</wp:posOffset>
+            </wp:positionV>
+            <wp:extent cx="5143500" cy="846809"/>
+            <wp:effectExtent l="0" t="0" r="0" b="0"/>
+            <wp:wrapNone/>
+            <wp:docPr id="1" name="Imagen 1"/>
+            <wp:cNvGraphicFramePr>
+              <a:graphicFrameLocks xmlns:a="http://schemas.openxmlformats.org/drawingml/2006/main" noChangeAspect="1"/>
+            </wp:cNvGraphicFramePr>
+            <a:graphic xmlns:a="http://schemas.openxmlformats.org/drawingml/2006/main">
+              <a:graphicData uri="http://schemas.openxmlformats.org/drawingml/2006/picture">
+                <pic:pic xmlns:pic="http://schemas.openxmlformats.org/drawingml/2006/picture">
+                  <pic:nvPicPr>
+                    <pic:cNvPr id="1" name=""/>
+                    <pic:cNvPicPr/>
+                  </pic:nvPicPr>
+                  <pic:blipFill>
+                    <a:blip r:embed="rId8">
+                      <a:extLst>
+                        <a:ext uri="{28A0092B-C50C-407E-A947-70E740481C1C}">
+                          <a14:useLocalDpi xmlns:a14="http://schemas.microsoft.com/office/drawing/2010/main" val="0"/>
+                        </a:ext>
+                      </a:extLst>
+                    </a:blip>
+                    <a:stretch>
+                      <a:fillRect/>
+                    </a:stretch>
+                  </pic:blipFill>
+                  <pic:spPr>
+                    <a:xfrm>
+                      <a:off x="0" y="0"/>
+                      <a:ext cx="5143500" cy="846809"/>
+                    </a:xfrm>
+                    <a:prstGeom prst="rect">
+                      <a:avLst/>
+                    </a:prstGeom>
+                  </pic:spPr>
+                </pic:pic>
+              </a:graphicData>
+            </a:graphic>
+          </wp:anchor>
+        </w:drawing>
+      </w:r>
+      <w:r>
+        <w:t xml:space="preserve">Los bloques de código se identifican con </w:t>
+      </w:r>
+      <w:proofErr w:type="spellStart"/>
+      <w:r>
+        <w:rPr>
+          <w:rStyle w:val="Textoennegrita"/>
+        </w:rPr>
+        <w:t>indentación</w:t>
+      </w:r>
+      <w:proofErr w:type="spellEnd"/>
+      <w:r>
+        <w:t xml:space="preserve"> (4 espacios o tabulador).</w:t>
+      </w:r>
+    </w:p>
+    <w:p>
+      <w:pPr>
+        <w:pStyle w:val="NormalWeb"/>
+      </w:pPr>
+    </w:p>
+    <w:p>
+      <w:pPr>
+        <w:pStyle w:val="NormalWeb"/>
+      </w:pPr>
+    </w:p>
+    <w:p>
+      <w:pPr>
+        <w:pStyle w:val="NormalWeb"/>
+      </w:pPr>
+    </w:p>
+    <w:p>
+      <w:pPr>
+        <w:pStyle w:val="NormalWeb"/>
+      </w:pPr>
+      <w:r>
+        <w:rPr>
+          <w:b/>
+          <w:bCs/>
+        </w:rPr>
+        <w:t>Comentarios</w:t>
+      </w:r>
+    </w:p>
+    <w:p>
+      <w:pPr>
+        <w:pStyle w:val="NormalWeb"/>
+      </w:pPr>
+      <w:r>
+        <w:t>Son útiles para explicar tu código y no se ejecutan</w:t>
+      </w:r>
+      <w:r>
+        <w:t xml:space="preserve">, existen dos tipos de comentarios los que se pueden hacer en una sola línea y los que se pueden hacer en </w:t>
+      </w:r>
+      <w:proofErr w:type="spellStart"/>
+      <w:r>
+        <w:t>multiples</w:t>
+      </w:r>
+      <w:proofErr w:type="spellEnd"/>
+      <w:r>
+        <w:t xml:space="preserve"> líneas.</w:t>
+      </w:r>
+    </w:p>
+    <w:p>
+      <w:pPr>
+        <w:pStyle w:val="NormalWeb"/>
+        <w:numPr>
+          <w:ilvl w:val="0"/>
+          <w:numId w:val="15"/>
+        </w:numPr>
+      </w:pPr>
+      <w:r>
+        <w:drawing>
+          <wp:anchor distT="0" distB="0" distL="114300" distR="114300" simplePos="0" relativeHeight="251659264" behindDoc="0" locked="0" layoutInCell="1" allowOverlap="1" wp14:anchorId="69889E10" wp14:editId="233A7CA3">
+            <wp:simplePos x="0" y="0"/>
+            <wp:positionH relativeFrom="column">
+              <wp:posOffset>1341120</wp:posOffset>
+            </wp:positionH>
+            <wp:positionV relativeFrom="paragraph">
+              <wp:posOffset>304165</wp:posOffset>
+            </wp:positionV>
+            <wp:extent cx="2240280" cy="719287"/>
+            <wp:effectExtent l="0" t="0" r="7620" b="5080"/>
+            <wp:wrapNone/>
+            <wp:docPr id="3" name="Imagen 3"/>
+            <wp:cNvGraphicFramePr>
+              <a:graphicFrameLocks xmlns:a="http://schemas.openxmlformats.org/drawingml/2006/main" noChangeAspect="1"/>
+            </wp:cNvGraphicFramePr>
+            <a:graphic xmlns:a="http://schemas.openxmlformats.org/drawingml/2006/main">
+              <a:graphicData uri="http://schemas.openxmlformats.org/drawingml/2006/picture">
+                <pic:pic xmlns:pic="http://schemas.openxmlformats.org/drawingml/2006/picture">
+                  <pic:nvPicPr>
+                    <pic:cNvPr id="1" name=""/>
+                    <pic:cNvPicPr/>
+                  </pic:nvPicPr>
+                  <pic:blipFill>
+                    <a:blip r:embed="rId9">
+                      <a:extLst>
+                        <a:ext uri="{28A0092B-C50C-407E-A947-70E740481C1C}">
+                          <a14:useLocalDpi xmlns:a14="http://schemas.microsoft.com/office/drawing/2010/main" val="0"/>
+                        </a:ext>
+                      </a:extLst>
+                    </a:blip>
+                    <a:stretch>
+                      <a:fillRect/>
+                    </a:stretch>
+                  </pic:blipFill>
+                  <pic:spPr>
+                    <a:xfrm>
+                      <a:off x="0" y="0"/>
+                      <a:ext cx="2240280" cy="719287"/>
+                    </a:xfrm>
+                    <a:prstGeom prst="rect">
+                      <a:avLst/>
+                    </a:prstGeom>
+                  </pic:spPr>
+                </pic:pic>
+              </a:graphicData>
+            </a:graphic>
+            <wp14:sizeRelH relativeFrom="margin">
+              <wp14:pctWidth>0</wp14:pctWidth>
+            </wp14:sizeRelH>
+            <wp14:sizeRelV relativeFrom="margin">
+              <wp14:pctHeight>0</wp14:pctHeight>
+            </wp14:sizeRelV>
+          </wp:anchor>
+        </w:drawing>
+      </w:r>
+      <w:r>
+        <w:rPr>
+          <w:rStyle w:val="Textoennegrita"/>
+        </w:rPr>
+        <w:t>Comentarios de una línea:</w:t>
+      </w:r>
+      <w:r>
+        <w:t xml:space="preserve"> Usa </w:t>
+      </w:r>
+      <w:r>
+        <w:rPr>
+          <w:rStyle w:val="CdigoHTML"/>
+        </w:rPr>
+        <w:t>#</w:t>
+      </w:r>
+      <w:r>
+        <w:t xml:space="preserve"> al inicio.</w:t>
+      </w:r>
+    </w:p>
+    <w:p>
+      <w:pPr>
+        <w:pStyle w:val="NormalWeb"/>
+      </w:pPr>
+    </w:p>
+    <w:p>
+      <w:pPr>
+        <w:pStyle w:val="NormalWeb"/>
+        <w:ind w:left="720"/>
+      </w:pPr>
+    </w:p>
+    <w:p>
+      <w:pPr>
+        <w:pStyle w:val="NormalWeb"/>
+        <w:numPr>
+          <w:ilvl w:val="0"/>
+          <w:numId w:val="15"/>
+        </w:numPr>
+      </w:pPr>
+      <w:r>
+        <w:drawing>
+          <wp:anchor distT="0" distB="0" distL="114300" distR="114300" simplePos="0" relativeHeight="251660288" behindDoc="0" locked="0" layoutInCell="1" allowOverlap="1" wp14:anchorId="20F5EAA5" wp14:editId="19D17FC7">
+            <wp:simplePos x="0" y="0"/>
+            <wp:positionH relativeFrom="column">
+              <wp:posOffset>1432560</wp:posOffset>
+            </wp:positionH>
+            <wp:positionV relativeFrom="paragraph">
+              <wp:posOffset>312420</wp:posOffset>
+            </wp:positionV>
+            <wp:extent cx="2385060" cy="1006842"/>
+            <wp:effectExtent l="0" t="0" r="0" b="3175"/>
+            <wp:wrapNone/>
+            <wp:docPr id="4" name="Imagen 4"/>
+            <wp:cNvGraphicFramePr>
+              <a:graphicFrameLocks xmlns:a="http://schemas.openxmlformats.org/drawingml/2006/main" noChangeAspect="1"/>
+            </wp:cNvGraphicFramePr>
+            <a:graphic xmlns:a="http://schemas.openxmlformats.org/drawingml/2006/main">
+              <a:graphicData uri="http://schemas.openxmlformats.org/drawingml/2006/picture">
+                <pic:pic xmlns:pic="http://schemas.openxmlformats.org/drawingml/2006/picture">
+                  <pic:nvPicPr>
+                    <pic:cNvPr id="1" name=""/>
+                    <pic:cNvPicPr/>
+                  </pic:nvPicPr>
+                  <pic:blipFill>
+                    <a:blip r:embed="rId10">
+                      <a:extLst>
+                        <a:ext uri="{28A0092B-C50C-407E-A947-70E740481C1C}">
+                          <a14:useLocalDpi xmlns:a14="http://schemas.microsoft.com/office/drawing/2010/main" val="0"/>
+                        </a:ext>
+                      </a:extLst>
+                    </a:blip>
+                    <a:stretch>
+                      <a:fillRect/>
+                    </a:stretch>
+                  </pic:blipFill>
+                  <pic:spPr>
+                    <a:xfrm>
+                      <a:off x="0" y="0"/>
+                      <a:ext cx="2385060" cy="1006842"/>
+                    </a:xfrm>
+                    <a:prstGeom prst="rect">
+                      <a:avLst/>
+                    </a:prstGeom>
+                  </pic:spPr>
+                </pic:pic>
+              </a:graphicData>
+            </a:graphic>
+            <wp14:sizeRelH relativeFrom="margin">
+              <wp14:pctWidth>0</wp14:pctWidth>
+            </wp14:sizeRelH>
+            <wp14:sizeRelV relativeFrom="margin">
+              <wp14:pctHeight>0</wp14:pctHeight>
+            </wp14:sizeRelV>
+          </wp:anchor>
+        </w:drawing>
+      </w:r>
+      <w:r>
+        <w:rPr>
+          <w:rStyle w:val="Textoennegrita"/>
+        </w:rPr>
+        <w:t>Comentarios de varias líneas:</w:t>
+      </w:r>
+      <w:r>
+        <w:t xml:space="preserve"> Usa comillas triples (</w:t>
+      </w:r>
+      <w:r>
+        <w:rPr>
+          <w:rStyle w:val="CdigoHTML"/>
+        </w:rPr>
+        <w:t>"""</w:t>
+      </w:r>
+      <w:r>
+        <w:t xml:space="preserve"> o </w:t>
+      </w:r>
+      <w:r>
+        <w:rPr>
+          <w:rStyle w:val="CdigoHTML"/>
+        </w:rPr>
+        <w:t>'''</w:t>
+      </w:r>
+      <w:r>
+        <w:t>).</w:t>
+      </w:r>
+    </w:p>
+    <w:p>
+      <w:pPr>
+        <w:pStyle w:val="NormalWeb"/>
+      </w:pPr>
+    </w:p>
+    <w:p>
+      <w:pPr>
+        <w:spacing w:before="100" w:beforeAutospacing="1" w:after="100" w:afterAutospacing="1" w:line="240" w:lineRule="auto"/>
+        <w:rPr>
+          <w:rStyle w:val="Ttulo2Car"/>
+          <w:rFonts w:ascii="Times New Roman" w:hAnsi="Times New Roman" w:cs="Times New Roman"/>
+          <w:b/>
+          <w:bCs/>
+          <w:color w:val="auto"/>
+          <w:sz w:val="24"/>
+          <w:szCs w:val="24"/>
+        </w:rPr>
+      </w:pPr>
+    </w:p>
+    <w:p>
+      <w:pPr>
+        <w:spacing w:before="100" w:beforeAutospacing="1" w:after="100" w:afterAutospacing="1" w:line="240" w:lineRule="auto"/>
+        <w:rPr>
+          <w:rStyle w:val="Ttulo2Car"/>
+          <w:rFonts w:ascii="Times New Roman" w:hAnsi="Times New Roman" w:cs="Times New Roman"/>
+          <w:b/>
+          <w:bCs/>
+          <w:color w:val="auto"/>
+          <w:sz w:val="24"/>
+          <w:szCs w:val="24"/>
+        </w:rPr>
+      </w:pPr>
+    </w:p>
+    <w:p>
+      <w:pPr>
+        <w:spacing w:before="100" w:beforeAutospacing="1" w:after="100" w:afterAutospacing="1" w:line="240" w:lineRule="auto"/>
+        <w:rPr>
+          <w:rStyle w:val="Ttulo2Car"/>
+          <w:rFonts w:ascii="Times New Roman" w:hAnsi="Times New Roman" w:cs="Times New Roman"/>
+          <w:b/>
+          <w:bCs/>
+          <w:color w:val="auto"/>
+          <w:sz w:val="24"/>
+          <w:szCs w:val="24"/>
+          <w:lang w:val="en-US"/>
+        </w:rPr>
+      </w:pPr>
+    </w:p>
+    <w:p>
+      <w:pPr>
+        <w:spacing w:before="100" w:beforeAutospacing="1" w:after="100" w:afterAutospacing="1" w:line="240" w:lineRule="auto"/>
+        <w:rPr>
+          <w:rStyle w:val="Ttulo2Car"/>
+          <w:rFonts w:ascii="Times New Roman" w:hAnsi="Times New Roman" w:cs="Times New Roman"/>
+          <w:b/>
+          <w:bCs/>
+          <w:color w:val="auto"/>
+          <w:sz w:val="24"/>
+          <w:szCs w:val="24"/>
+          <w:lang w:val="en-US"/>
+        </w:rPr>
+      </w:pPr>
+      <w:proofErr w:type="spellStart"/>
+      <w:r>
+        <w:rPr>
+          <w:rStyle w:val="Ttulo2Car"/>
+          <w:rFonts w:ascii="Times New Roman" w:hAnsi="Times New Roman" w:cs="Times New Roman"/>
+          <w:b/>
+          <w:bCs/>
+          <w:color w:val="auto"/>
+          <w:sz w:val="24"/>
+          <w:szCs w:val="24"/>
+          <w:lang w:val="en-US"/>
+        </w:rPr>
+        <w:lastRenderedPageBreak/>
+        <w:t>Ejecucion</w:t>
+      </w:r>
+      <w:proofErr w:type="spellEnd"/>
+      <w:r>
+        <w:rPr>
+          <w:rStyle w:val="Ttulo2Car"/>
+          <w:rFonts w:ascii="Times New Roman" w:hAnsi="Times New Roman" w:cs="Times New Roman"/>
+          <w:b/>
+          <w:bCs/>
+          <w:color w:val="auto"/>
+          <w:sz w:val="24"/>
+          <w:szCs w:val="24"/>
+          <w:lang w:val="en-US"/>
+        </w:rPr>
+        <w:t xml:space="preserve"> de </w:t>
+      </w:r>
+      <w:proofErr w:type="spellStart"/>
+      <w:r>
+        <w:rPr>
+          <w:rStyle w:val="Ttulo2Car"/>
+          <w:rFonts w:ascii="Times New Roman" w:hAnsi="Times New Roman" w:cs="Times New Roman"/>
+          <w:b/>
+          <w:bCs/>
+          <w:color w:val="auto"/>
+          <w:sz w:val="24"/>
+          <w:szCs w:val="24"/>
+          <w:lang w:val="en-US"/>
+        </w:rPr>
+        <w:t>codigo</w:t>
+      </w:r>
+      <w:proofErr w:type="spellEnd"/>
+      <w:r>
+        <w:rPr>
+          <w:rStyle w:val="Ttulo2Car"/>
+          <w:rFonts w:ascii="Times New Roman" w:hAnsi="Times New Roman" w:cs="Times New Roman"/>
+          <w:b/>
+          <w:bCs/>
+          <w:color w:val="auto"/>
+          <w:sz w:val="24"/>
+          <w:szCs w:val="24"/>
+          <w:lang w:val="en-US"/>
+        </w:rPr>
+        <w:t xml:space="preserve"> </w:t>
+      </w:r>
+    </w:p>
+    <w:p>
+      <w:pPr>
+        <w:numPr>
+          <w:ilvl w:val="0"/>
+          <w:numId w:val="17"/>
+        </w:numPr>
+        <w:spacing w:before="100" w:beforeAutospacing="1" w:after="100" w:afterAutospacing="1" w:line="240" w:lineRule="auto"/>
+        <w:rPr>
+          <w:rFonts w:ascii="Times New Roman" w:eastAsia="Times New Roman" w:hAnsi="Times New Roman" w:cs="Times New Roman"/>
+          <w:sz w:val="24"/>
+          <w:szCs w:val="24"/>
+          <w:lang w:eastAsia="es-SV"/>
+        </w:rPr>
+      </w:pPr>
+      <w:r>
+        <w:rPr>
+          <w:rFonts w:ascii="Times New Roman" w:eastAsia="Times New Roman" w:hAnsi="Times New Roman" w:cs="Times New Roman"/>
+          <w:sz w:val="24"/>
+          <w:szCs w:val="24"/>
+          <w:lang w:eastAsia="es-SV"/>
+        </w:rPr>
+        <w:t xml:space="preserve">Guarda tu archivo, por ejemplo, </w:t>
+      </w:r>
+      <w:r>
+        <w:rPr>
+          <w:rFonts w:ascii="Courier New" w:eastAsia="Times New Roman" w:hAnsi="Courier New" w:cs="Courier New"/>
+          <w:sz w:val="20"/>
+          <w:szCs w:val="20"/>
+          <w:lang w:eastAsia="es-SV"/>
+        </w:rPr>
+        <w:t>sintaxis.py</w:t>
+      </w:r>
+      <w:r>
+        <w:rPr>
+          <w:rFonts w:ascii="Times New Roman" w:eastAsia="Times New Roman" w:hAnsi="Times New Roman" w:cs="Times New Roman"/>
+          <w:sz w:val="24"/>
+          <w:szCs w:val="24"/>
+          <w:lang w:eastAsia="es-SV"/>
+        </w:rPr>
+        <w:t>.</w:t>
+      </w:r>
+    </w:p>
+    <w:p>
+      <w:pPr>
+        <w:numPr>
+          <w:ilvl w:val="0"/>
+          <w:numId w:val="17"/>
+        </w:numPr>
+        <w:spacing w:before="100" w:beforeAutospacing="1" w:after="100" w:afterAutospacing="1" w:line="240" w:lineRule="auto"/>
+        <w:rPr>
+          <w:rFonts w:ascii="Times New Roman" w:eastAsia="Times New Roman" w:hAnsi="Times New Roman" w:cs="Times New Roman"/>
+          <w:sz w:val="24"/>
+          <w:szCs w:val="24"/>
+          <w:lang w:eastAsia="es-SV"/>
+        </w:rPr>
+      </w:pPr>
+      <w:r>
+        <w:rPr>
+          <w:rFonts w:ascii="Times New Roman" w:eastAsia="Times New Roman" w:hAnsi="Times New Roman" w:cs="Times New Roman"/>
+          <w:sz w:val="24"/>
+          <w:szCs w:val="24"/>
+          <w:lang w:eastAsia="es-SV"/>
+        </w:rPr>
+        <w:t>Abre la terminal, navega hasta la carpeta donde está el archivo:</w:t>
+      </w:r>
+    </w:p>
+    <w:p>
+      <w:pPr>
+        <w:spacing w:before="100" w:beforeAutospacing="1" w:after="100" w:afterAutospacing="1" w:line="240" w:lineRule="auto"/>
+        <w:ind w:left="720"/>
+        <w:rPr>
+          <w:rFonts w:ascii="Times New Roman" w:eastAsia="Times New Roman" w:hAnsi="Times New Roman" w:cs="Times New Roman"/>
+          <w:sz w:val="24"/>
+          <w:szCs w:val="24"/>
+          <w:lang w:eastAsia="es-SV"/>
+        </w:rPr>
+      </w:pPr>
+      <w:r>
+        <w:rPr>
+          <w:rFonts w:ascii="Times New Roman" w:eastAsia="Times New Roman" w:hAnsi="Times New Roman" w:cs="Times New Roman"/>
+          <w:sz w:val="24"/>
+          <w:szCs w:val="24"/>
+          <w:lang w:eastAsia="es-SV"/>
+        </w:rPr>
+        <w:t xml:space="preserve">cd "C:\Users\franc\Documents\Mis proyectos de Python" </w:t>
+      </w:r>
+    </w:p>
+    <w:p>
+      <w:pPr>
+        <w:numPr>
+          <w:ilvl w:val="0"/>
+          <w:numId w:val="17"/>
+        </w:numPr>
+        <w:spacing w:before="100" w:beforeAutospacing="1" w:after="100" w:afterAutospacing="1" w:line="240" w:lineRule="auto"/>
+        <w:rPr>
+          <w:rStyle w:val="Ttulo2Car"/>
+          <w:rFonts w:ascii="Times New Roman" w:eastAsia="Times New Roman" w:hAnsi="Times New Roman" w:cs="Times New Roman"/>
+          <w:color w:val="auto"/>
+          <w:sz w:val="24"/>
+          <w:szCs w:val="24"/>
+          <w:lang w:eastAsia="es-SV"/>
+        </w:rPr>
+      </w:pPr>
+      <w:r>
+        <w:rPr>
+          <w:rFonts w:ascii="Times New Roman" w:eastAsia="Times New Roman" w:hAnsi="Times New Roman" w:cs="Times New Roman"/>
+          <w:sz w:val="24"/>
+          <w:szCs w:val="24"/>
+          <w:lang w:eastAsia="es-SV"/>
+        </w:rPr>
+        <w:t>Ejecuta el archivo con:</w:t>
+      </w:r>
+      <w:r>
+        <w:rPr>
+          <w:rFonts w:ascii="Times New Roman" w:eastAsia="Times New Roman" w:hAnsi="Times New Roman" w:cs="Times New Roman"/>
+          <w:sz w:val="24"/>
+          <w:szCs w:val="24"/>
+          <w:lang w:eastAsia="es-SV"/>
+        </w:rPr>
+        <w:t xml:space="preserve"> </w:t>
+      </w:r>
+      <w:proofErr w:type="spellStart"/>
+      <w:r>
+        <w:rPr>
+          <w:rFonts w:ascii="Times New Roman" w:eastAsia="Times New Roman" w:hAnsi="Times New Roman" w:cs="Times New Roman"/>
+          <w:sz w:val="24"/>
+          <w:szCs w:val="24"/>
+          <w:lang w:eastAsia="es-SV"/>
+        </w:rPr>
+        <w:t>python</w:t>
+      </w:r>
+      <w:proofErr w:type="spellEnd"/>
+      <w:r>
+        <w:rPr>
+          <w:rFonts w:ascii="Times New Roman" w:eastAsia="Times New Roman" w:hAnsi="Times New Roman" w:cs="Times New Roman"/>
+          <w:sz w:val="24"/>
+          <w:szCs w:val="24"/>
+          <w:lang w:eastAsia="es-SV"/>
+        </w:rPr>
+        <w:t xml:space="preserve"> sintaxis.py </w:t>
+      </w:r>
     </w:p>
     <w:p>
       <w:pPr>
@@ -6468,31 +7154,7 @@
           <w:szCs w:val="24"/>
           <w:lang w:eastAsia="es-SV"/>
         </w:rPr>
-        <w:t>4.1 Listas: Creación, manipulación y métodos (</w:t>
-      </w:r>
-      <w:proofErr w:type="gramStart"/>
-      <w:r>
-        <w:rPr>
-          <w:rStyle w:val="Ttulo2Car"/>
-          <w:rFonts w:ascii="Times New Roman" w:hAnsi="Times New Roman" w:cs="Times New Roman"/>
-          <w:color w:val="auto"/>
-          <w:sz w:val="24"/>
-          <w:szCs w:val="24"/>
-          <w:lang w:eastAsia="es-SV"/>
-        </w:rPr>
-        <w:t>append(</w:t>
-      </w:r>
-      <w:proofErr w:type="gramEnd"/>
-      <w:r>
-        <w:rPr>
-          <w:rStyle w:val="Ttulo2Car"/>
-          <w:rFonts w:ascii="Times New Roman" w:hAnsi="Times New Roman" w:cs="Times New Roman"/>
-          <w:color w:val="auto"/>
-          <w:sz w:val="24"/>
-          <w:szCs w:val="24"/>
-          <w:lang w:eastAsia="es-SV"/>
-        </w:rPr>
-        <w:t>), pop(), etc.).</w:t>
+        <w:t>4.1 Listas: Creación, manipulación y métodos (append(), pop(), etc.).</w:t>
       </w:r>
       <w:bookmarkEnd w:id="21"/>
     </w:p>
@@ -6547,7 +7209,6 @@
         <w:t>4.3 Diccionarios: Claves, valores y métodos avanzados (</w:t>
       </w:r>
       <w:proofErr w:type="spellStart"/>
-      <w:proofErr w:type="gramStart"/>
       <w:r>
         <w:rPr>
           <w:rStyle w:val="Ttulo2Car"/>
@@ -6569,19 +7230,7 @@
           <w:szCs w:val="24"/>
           <w:lang w:eastAsia="es-SV"/>
         </w:rPr>
-        <w:t>(</w:t>
-      </w:r>
-      <w:proofErr w:type="gramEnd"/>
-      <w:r>
-        <w:rPr>
-          <w:rStyle w:val="Ttulo2Car"/>
-          <w:rFonts w:ascii="Times New Roman" w:hAnsi="Times New Roman" w:cs="Times New Roman"/>
-          <w:color w:val="auto"/>
-          <w:sz w:val="24"/>
-          <w:szCs w:val="24"/>
-          <w:lang w:eastAsia="es-SV"/>
-        </w:rPr>
-        <w:t xml:space="preserve">), </w:t>
+        <w:t xml:space="preserve">(), </w:t>
       </w:r>
       <w:proofErr w:type="spellStart"/>
       <w:r>
@@ -7255,31 +7904,7 @@
           <w:szCs w:val="24"/>
           <w:lang w:eastAsia="es-SV"/>
         </w:rPr>
-        <w:t>6.2 Archivos: Lectura y escritura (</w:t>
-      </w:r>
-      <w:proofErr w:type="gramStart"/>
-      <w:r>
-        <w:rPr>
-          <w:rStyle w:val="Ttulo2Car"/>
-          <w:rFonts w:ascii="Times New Roman" w:hAnsi="Times New Roman" w:cs="Times New Roman"/>
-          <w:color w:val="auto"/>
-          <w:sz w:val="24"/>
-          <w:szCs w:val="24"/>
-          <w:lang w:eastAsia="es-SV"/>
-        </w:rPr>
-        <w:t>open(</w:t>
-      </w:r>
-      <w:proofErr w:type="gramEnd"/>
-      <w:r>
-        <w:rPr>
-          <w:rStyle w:val="Ttulo2Car"/>
-          <w:rFonts w:ascii="Times New Roman" w:hAnsi="Times New Roman" w:cs="Times New Roman"/>
-          <w:color w:val="auto"/>
-          <w:sz w:val="24"/>
-          <w:szCs w:val="24"/>
-          <w:lang w:eastAsia="es-SV"/>
-        </w:rPr>
-        <w:t xml:space="preserve">), </w:t>
+        <w:t xml:space="preserve">6.2 Archivos: Lectura y escritura (open(), </w:t>
       </w:r>
       <w:proofErr w:type="spellStart"/>
       <w:r>
@@ -9415,7 +10040,7 @@
       </w:pPr>
     </w:p>
     <w:sectPr>
-      <w:footerReference w:type="default" r:id="rId8"/>
+      <w:footerReference w:type="default" r:id="rId11"/>
       <w:pgSz w:w="12240" w:h="15840"/>
       <w:pgMar w:top="1440" w:right="1440" w:bottom="1440" w:left="1440" w:header="708" w:footer="708" w:gutter="0"/>
       <w:cols w:space="708"/>
@@ -9971,6 +10596,232 @@
     </w:lvl>
   </w:abstractNum>
   <w:abstractNum w:abstractNumId="3" w15:restartNumberingAfterBreak="0">
+    <w:nsid w:val="2C480026"/>
+    <w:multiLevelType w:val="hybridMultilevel"/>
+    <w:tmpl w:val="C5FE4174"/>
+    <w:lvl w:ilvl="0" w:tplc="440A0001">
+      <w:start w:val="1"/>
+      <w:numFmt w:val="bullet"/>
+      <w:lvlText w:val=""/>
+      <w:lvlJc w:val="left"/>
+      <w:pPr>
+        <w:ind w:left="720" w:hanging="360"/>
+      </w:pPr>
+      <w:rPr>
+        <w:rFonts w:ascii="Symbol" w:hAnsi="Symbol" w:hint="default"/>
+      </w:rPr>
+    </w:lvl>
+    <w:lvl w:ilvl="1" w:tplc="440A0003" w:tentative="1">
+      <w:start w:val="1"/>
+      <w:numFmt w:val="bullet"/>
+      <w:lvlText w:val="o"/>
+      <w:lvlJc w:val="left"/>
+      <w:pPr>
+        <w:ind w:left="1440" w:hanging="360"/>
+      </w:pPr>
+      <w:rPr>
+        <w:rFonts w:ascii="Courier New" w:hAnsi="Courier New" w:cs="Courier New" w:hint="default"/>
+      </w:rPr>
+    </w:lvl>
+    <w:lvl w:ilvl="2" w:tplc="440A0005" w:tentative="1">
+      <w:start w:val="1"/>
+      <w:numFmt w:val="bullet"/>
+      <w:lvlText w:val=""/>
+      <w:lvlJc w:val="left"/>
+      <w:pPr>
+        <w:ind w:left="2160" w:hanging="360"/>
+      </w:pPr>
+      <w:rPr>
+        <w:rFonts w:ascii="Wingdings" w:hAnsi="Wingdings" w:hint="default"/>
+      </w:rPr>
+    </w:lvl>
+    <w:lvl w:ilvl="3" w:tplc="440A0001" w:tentative="1">
+      <w:start w:val="1"/>
+      <w:numFmt w:val="bullet"/>
+      <w:lvlText w:val=""/>
+      <w:lvlJc w:val="left"/>
+      <w:pPr>
+        <w:ind w:left="2880" w:hanging="360"/>
+      </w:pPr>
+      <w:rPr>
+        <w:rFonts w:ascii="Symbol" w:hAnsi="Symbol" w:hint="default"/>
+      </w:rPr>
+    </w:lvl>
+    <w:lvl w:ilvl="4" w:tplc="440A0003" w:tentative="1">
+      <w:start w:val="1"/>
+      <w:numFmt w:val="bullet"/>
+      <w:lvlText w:val="o"/>
+      <w:lvlJc w:val="left"/>
+      <w:pPr>
+        <w:ind w:left="3600" w:hanging="360"/>
+      </w:pPr>
+      <w:rPr>
+        <w:rFonts w:ascii="Courier New" w:hAnsi="Courier New" w:cs="Courier New" w:hint="default"/>
+      </w:rPr>
+    </w:lvl>
+    <w:lvl w:ilvl="5" w:tplc="440A0005" w:tentative="1">
+      <w:start w:val="1"/>
+      <w:numFmt w:val="bullet"/>
+      <w:lvlText w:val=""/>
+      <w:lvlJc w:val="left"/>
+      <w:pPr>
+        <w:ind w:left="4320" w:hanging="360"/>
+      </w:pPr>
+      <w:rPr>
+        <w:rFonts w:ascii="Wingdings" w:hAnsi="Wingdings" w:hint="default"/>
+      </w:rPr>
+    </w:lvl>
+    <w:lvl w:ilvl="6" w:tplc="440A0001" w:tentative="1">
+      <w:start w:val="1"/>
+      <w:numFmt w:val="bullet"/>
+      <w:lvlText w:val=""/>
+      <w:lvlJc w:val="left"/>
+      <w:pPr>
+        <w:ind w:left="5040" w:hanging="360"/>
+      </w:pPr>
+      <w:rPr>
+        <w:rFonts w:ascii="Symbol" w:hAnsi="Symbol" w:hint="default"/>
+      </w:rPr>
+    </w:lvl>
+    <w:lvl w:ilvl="7" w:tplc="440A0003" w:tentative="1">
+      <w:start w:val="1"/>
+      <w:numFmt w:val="bullet"/>
+      <w:lvlText w:val="o"/>
+      <w:lvlJc w:val="left"/>
+      <w:pPr>
+        <w:ind w:left="5760" w:hanging="360"/>
+      </w:pPr>
+      <w:rPr>
+        <w:rFonts w:ascii="Courier New" w:hAnsi="Courier New" w:cs="Courier New" w:hint="default"/>
+      </w:rPr>
+    </w:lvl>
+    <w:lvl w:ilvl="8" w:tplc="440A0005" w:tentative="1">
+      <w:start w:val="1"/>
+      <w:numFmt w:val="bullet"/>
+      <w:lvlText w:val=""/>
+      <w:lvlJc w:val="left"/>
+      <w:pPr>
+        <w:ind w:left="6480" w:hanging="360"/>
+      </w:pPr>
+      <w:rPr>
+        <w:rFonts w:ascii="Wingdings" w:hAnsi="Wingdings" w:hint="default"/>
+      </w:rPr>
+    </w:lvl>
+  </w:abstractNum>
+  <w:abstractNum w:abstractNumId="4" w15:restartNumberingAfterBreak="0">
+    <w:nsid w:val="2EDD142B"/>
+    <w:multiLevelType w:val="multilevel"/>
+    <w:tmpl w:val="D0CE2264"/>
+    <w:lvl w:ilvl="0">
+      <w:start w:val="1"/>
+      <w:numFmt w:val="decimal"/>
+      <w:lvlText w:val="%1."/>
+      <w:lvlJc w:val="left"/>
+      <w:pPr>
+        <w:tabs>
+          <w:tab w:val="num" w:pos="720"/>
+        </w:tabs>
+        <w:ind w:left="720" w:hanging="360"/>
+      </w:pPr>
+    </w:lvl>
+    <w:lvl w:ilvl="1" w:tentative="1">
+      <w:start w:val="1"/>
+      <w:numFmt w:val="decimal"/>
+      <w:lvlText w:val="%2."/>
+      <w:lvlJc w:val="left"/>
+      <w:pPr>
+        <w:tabs>
+          <w:tab w:val="num" w:pos="1440"/>
+        </w:tabs>
+        <w:ind w:left="1440" w:hanging="360"/>
+      </w:pPr>
+    </w:lvl>
+    <w:lvl w:ilvl="2" w:tentative="1">
+      <w:start w:val="1"/>
+      <w:numFmt w:val="decimal"/>
+      <w:lvlText w:val="%3."/>
+      <w:lvlJc w:val="left"/>
+      <w:pPr>
+        <w:tabs>
+          <w:tab w:val="num" w:pos="2160"/>
+        </w:tabs>
+        <w:ind w:left="2160" w:hanging="360"/>
+      </w:pPr>
+    </w:lvl>
+    <w:lvl w:ilvl="3" w:tentative="1">
+      <w:start w:val="1"/>
+      <w:numFmt w:val="decimal"/>
+      <w:lvlText w:val="%4."/>
+      <w:lvlJc w:val="left"/>
+      <w:pPr>
+        <w:tabs>
+          <w:tab w:val="num" w:pos="2880"/>
+        </w:tabs>
+        <w:ind w:left="2880" w:hanging="360"/>
+      </w:pPr>
+    </w:lvl>
+    <w:lvl w:ilvl="4" w:tentative="1">
+      <w:start w:val="1"/>
+      <w:numFmt w:val="decimal"/>
+      <w:lvlText w:val="%5."/>
+      <w:lvlJc w:val="left"/>
+      <w:pPr>
+        <w:tabs>
+          <w:tab w:val="num" w:pos="3600"/>
+        </w:tabs>
+        <w:ind w:left="3600" w:hanging="360"/>
+      </w:pPr>
+    </w:lvl>
+    <w:lvl w:ilvl="5" w:tentative="1">
+      <w:start w:val="1"/>
+      <w:numFmt w:val="decimal"/>
+      <w:lvlText w:val="%6."/>
+      <w:lvlJc w:val="left"/>
+      <w:pPr>
+        <w:tabs>
+          <w:tab w:val="num" w:pos="4320"/>
+        </w:tabs>
+        <w:ind w:left="4320" w:hanging="360"/>
+      </w:pPr>
+    </w:lvl>
+    <w:lvl w:ilvl="6" w:tentative="1">
+      <w:start w:val="1"/>
+      <w:numFmt w:val="decimal"/>
+      <w:lvlText w:val="%7."/>
+      <w:lvlJc w:val="left"/>
+      <w:pPr>
+        <w:tabs>
+          <w:tab w:val="num" w:pos="5040"/>
+        </w:tabs>
+        <w:ind w:left="5040" w:hanging="360"/>
+      </w:pPr>
+    </w:lvl>
+    <w:lvl w:ilvl="7" w:tentative="1">
+      <w:start w:val="1"/>
+      <w:numFmt w:val="decimal"/>
+      <w:lvlText w:val="%8."/>
+      <w:lvlJc w:val="left"/>
+      <w:pPr>
+        <w:tabs>
+          <w:tab w:val="num" w:pos="5760"/>
+        </w:tabs>
+        <w:ind w:left="5760" w:hanging="360"/>
+      </w:pPr>
+    </w:lvl>
+    <w:lvl w:ilvl="8" w:tentative="1">
+      <w:start w:val="1"/>
+      <w:numFmt w:val="decimal"/>
+      <w:lvlText w:val="%9."/>
+      <w:lvlJc w:val="left"/>
+      <w:pPr>
+        <w:tabs>
+          <w:tab w:val="num" w:pos="6480"/>
+        </w:tabs>
+        <w:ind w:left="6480" w:hanging="360"/>
+      </w:pPr>
+    </w:lvl>
+  </w:abstractNum>
+  <w:abstractNum w:abstractNumId="5" w15:restartNumberingAfterBreak="0">
     <w:nsid w:val="396D5093"/>
     <w:multiLevelType w:val="multilevel"/>
     <w:tmpl w:val="9E10443C"/>
@@ -10119,7 +10970,7 @@
       </w:rPr>
     </w:lvl>
   </w:abstractNum>
-  <w:abstractNum w:abstractNumId="4" w15:restartNumberingAfterBreak="0">
+  <w:abstractNum w:abstractNumId="6" w15:restartNumberingAfterBreak="0">
     <w:nsid w:val="415E0445"/>
     <w:multiLevelType w:val="multilevel"/>
     <w:tmpl w:val="1A42CF9E"/>
@@ -10268,7 +11119,7 @@
       </w:rPr>
     </w:lvl>
   </w:abstractNum>
-  <w:abstractNum w:abstractNumId="5" w15:restartNumberingAfterBreak="0">
+  <w:abstractNum w:abstractNumId="7" w15:restartNumberingAfterBreak="0">
     <w:nsid w:val="42FE46E7"/>
     <w:multiLevelType w:val="multilevel"/>
     <w:tmpl w:val="894E14A8"/>
@@ -10417,7 +11268,156 @@
       </w:rPr>
     </w:lvl>
   </w:abstractNum>
-  <w:abstractNum w:abstractNumId="6" w15:restartNumberingAfterBreak="0">
+  <w:abstractNum w:abstractNumId="8" w15:restartNumberingAfterBreak="0">
+    <w:nsid w:val="434E3AED"/>
+    <w:multiLevelType w:val="multilevel"/>
+    <w:tmpl w:val="BD66A3BA"/>
+    <w:lvl w:ilvl="0">
+      <w:start w:val="1"/>
+      <w:numFmt w:val="bullet"/>
+      <w:lvlText w:val=""/>
+      <w:lvlJc w:val="left"/>
+      <w:pPr>
+        <w:tabs>
+          <w:tab w:val="num" w:pos="720"/>
+        </w:tabs>
+        <w:ind w:left="720" w:hanging="360"/>
+      </w:pPr>
+      <w:rPr>
+        <w:rFonts w:ascii="Symbol" w:hAnsi="Symbol" w:hint="default"/>
+        <w:sz w:val="20"/>
+      </w:rPr>
+    </w:lvl>
+    <w:lvl w:ilvl="1" w:tentative="1">
+      <w:start w:val="1"/>
+      <w:numFmt w:val="bullet"/>
+      <w:lvlText w:val="o"/>
+      <w:lvlJc w:val="left"/>
+      <w:pPr>
+        <w:tabs>
+          <w:tab w:val="num" w:pos="1440"/>
+        </w:tabs>
+        <w:ind w:left="1440" w:hanging="360"/>
+      </w:pPr>
+      <w:rPr>
+        <w:rFonts w:ascii="Courier New" w:hAnsi="Courier New" w:hint="default"/>
+        <w:sz w:val="20"/>
+      </w:rPr>
+    </w:lvl>
+    <w:lvl w:ilvl="2" w:tentative="1">
+      <w:start w:val="1"/>
+      <w:numFmt w:val="bullet"/>
+      <w:lvlText w:val=""/>
+      <w:lvlJc w:val="left"/>
+      <w:pPr>
+        <w:tabs>
+          <w:tab w:val="num" w:pos="2160"/>
+        </w:tabs>
+        <w:ind w:left="2160" w:hanging="360"/>
+      </w:pPr>
+      <w:rPr>
+        <w:rFonts w:ascii="Wingdings" w:hAnsi="Wingdings" w:hint="default"/>
+        <w:sz w:val="20"/>
+      </w:rPr>
+    </w:lvl>
+    <w:lvl w:ilvl="3" w:tentative="1">
+      <w:start w:val="1"/>
+      <w:numFmt w:val="bullet"/>
+      <w:lvlText w:val=""/>
+      <w:lvlJc w:val="left"/>
+      <w:pPr>
+        <w:tabs>
+          <w:tab w:val="num" w:pos="2880"/>
+        </w:tabs>
+        <w:ind w:left="2880" w:hanging="360"/>
+      </w:pPr>
+      <w:rPr>
+        <w:rFonts w:ascii="Wingdings" w:hAnsi="Wingdings" w:hint="default"/>
+        <w:sz w:val="20"/>
+      </w:rPr>
+    </w:lvl>
+    <w:lvl w:ilvl="4" w:tentative="1">
+      <w:start w:val="1"/>
+      <w:numFmt w:val="bullet"/>
+      <w:lvlText w:val=""/>
+      <w:lvlJc w:val="left"/>
+      <w:pPr>
+        <w:tabs>
+          <w:tab w:val="num" w:pos="3600"/>
+        </w:tabs>
+        <w:ind w:left="3600" w:hanging="360"/>
+      </w:pPr>
+      <w:rPr>
+        <w:rFonts w:ascii="Wingdings" w:hAnsi="Wingdings" w:hint="default"/>
+        <w:sz w:val="20"/>
+      </w:rPr>
+    </w:lvl>
+    <w:lvl w:ilvl="5" w:tentative="1">
+      <w:start w:val="1"/>
+      <w:numFmt w:val="bullet"/>
+      <w:lvlText w:val=""/>
+      <w:lvlJc w:val="left"/>
+      <w:pPr>
+        <w:tabs>
+          <w:tab w:val="num" w:pos="4320"/>
+        </w:tabs>
+        <w:ind w:left="4320" w:hanging="360"/>
+      </w:pPr>
+      <w:rPr>
+        <w:rFonts w:ascii="Wingdings" w:hAnsi="Wingdings" w:hint="default"/>
+        <w:sz w:val="20"/>
+      </w:rPr>
+    </w:lvl>
+    <w:lvl w:ilvl="6" w:tentative="1">
+      <w:start w:val="1"/>
+      <w:numFmt w:val="bullet"/>
+      <w:lvlText w:val=""/>
+      <w:lvlJc w:val="left"/>
+      <w:pPr>
+        <w:tabs>
+          <w:tab w:val="num" w:pos="5040"/>
+        </w:tabs>
+        <w:ind w:left="5040" w:hanging="360"/>
+      </w:pPr>
+      <w:rPr>
+        <w:rFonts w:ascii="Wingdings" w:hAnsi="Wingdings" w:hint="default"/>
+        <w:sz w:val="20"/>
+      </w:rPr>
+    </w:lvl>
+    <w:lvl w:ilvl="7" w:tentative="1">
+      <w:start w:val="1"/>
+      <w:numFmt w:val="bullet"/>
+      <w:lvlText w:val=""/>
+      <w:lvlJc w:val="left"/>
+      <w:pPr>
+        <w:tabs>
+          <w:tab w:val="num" w:pos="5760"/>
+        </w:tabs>
+        <w:ind w:left="5760" w:hanging="360"/>
+      </w:pPr>
+      <w:rPr>
+        <w:rFonts w:ascii="Wingdings" w:hAnsi="Wingdings" w:hint="default"/>
+        <w:sz w:val="20"/>
+      </w:rPr>
+    </w:lvl>
+    <w:lvl w:ilvl="8" w:tentative="1">
+      <w:start w:val="1"/>
+      <w:numFmt w:val="bullet"/>
+      <w:lvlText w:val=""/>
+      <w:lvlJc w:val="left"/>
+      <w:pPr>
+        <w:tabs>
+          <w:tab w:val="num" w:pos="6480"/>
+        </w:tabs>
+        <w:ind w:left="6480" w:hanging="360"/>
+      </w:pPr>
+      <w:rPr>
+        <w:rFonts w:ascii="Wingdings" w:hAnsi="Wingdings" w:hint="default"/>
+        <w:sz w:val="20"/>
+      </w:rPr>
+    </w:lvl>
+  </w:abstractNum>
+  <w:abstractNum w:abstractNumId="9" w15:restartNumberingAfterBreak="0">
     <w:nsid w:val="44832882"/>
     <w:multiLevelType w:val="multilevel"/>
     <w:tmpl w:val="9D3C936C"/>
@@ -10566,7 +11566,7 @@
       </w:rPr>
     </w:lvl>
   </w:abstractNum>
-  <w:abstractNum w:abstractNumId="7" w15:restartNumberingAfterBreak="0">
+  <w:abstractNum w:abstractNumId="10" w15:restartNumberingAfterBreak="0">
     <w:nsid w:val="4967353B"/>
     <w:multiLevelType w:val="multilevel"/>
     <w:tmpl w:val="D220B5A2"/>
@@ -10715,7 +11715,7 @@
       </w:rPr>
     </w:lvl>
   </w:abstractNum>
-  <w:abstractNum w:abstractNumId="8" w15:restartNumberingAfterBreak="0">
+  <w:abstractNum w:abstractNumId="11" w15:restartNumberingAfterBreak="0">
     <w:nsid w:val="575D5E0D"/>
     <w:multiLevelType w:val="hybridMultilevel"/>
     <w:tmpl w:val="0DB6571E"/>
@@ -10828,7 +11828,7 @@
       </w:rPr>
     </w:lvl>
   </w:abstractNum>
-  <w:abstractNum w:abstractNumId="9" w15:restartNumberingAfterBreak="0">
+  <w:abstractNum w:abstractNumId="12" w15:restartNumberingAfterBreak="0">
     <w:nsid w:val="63AF0D79"/>
     <w:multiLevelType w:val="multilevel"/>
     <w:tmpl w:val="F9724384"/>
@@ -10977,7 +11977,7 @@
       </w:rPr>
     </w:lvl>
   </w:abstractNum>
-  <w:abstractNum w:abstractNumId="10" w15:restartNumberingAfterBreak="0">
+  <w:abstractNum w:abstractNumId="13" w15:restartNumberingAfterBreak="0">
     <w:nsid w:val="71947E62"/>
     <w:multiLevelType w:val="multilevel"/>
     <w:tmpl w:val="74FAF8C6"/>
@@ -11126,7 +12126,7 @@
       </w:rPr>
     </w:lvl>
   </w:abstractNum>
-  <w:abstractNum w:abstractNumId="11" w15:restartNumberingAfterBreak="0">
+  <w:abstractNum w:abstractNumId="14" w15:restartNumberingAfterBreak="0">
     <w:nsid w:val="72B14289"/>
     <w:multiLevelType w:val="multilevel"/>
     <w:tmpl w:val="666CDA7C"/>
@@ -11275,7 +12275,7 @@
       </w:rPr>
     </w:lvl>
   </w:abstractNum>
-  <w:abstractNum w:abstractNumId="12" w15:restartNumberingAfterBreak="0">
+  <w:abstractNum w:abstractNumId="15" w15:restartNumberingAfterBreak="0">
     <w:nsid w:val="7D696E7F"/>
     <w:multiLevelType w:val="multilevel"/>
     <w:tmpl w:val="BFC0B216"/>
@@ -11424,44 +12424,205 @@
       </w:rPr>
     </w:lvl>
   </w:abstractNum>
+  <w:abstractNum w:abstractNumId="16" w15:restartNumberingAfterBreak="0">
+    <w:nsid w:val="7FE11FB5"/>
+    <w:multiLevelType w:val="multilevel"/>
+    <w:tmpl w:val="2DC2D794"/>
+    <w:lvl w:ilvl="0">
+      <w:start w:val="1"/>
+      <w:numFmt w:val="bullet"/>
+      <w:lvlText w:val=""/>
+      <w:lvlJc w:val="left"/>
+      <w:pPr>
+        <w:tabs>
+          <w:tab w:val="num" w:pos="720"/>
+        </w:tabs>
+        <w:ind w:left="720" w:hanging="360"/>
+      </w:pPr>
+      <w:rPr>
+        <w:rFonts w:ascii="Symbol" w:hAnsi="Symbol" w:hint="default"/>
+        <w:sz w:val="20"/>
+      </w:rPr>
+    </w:lvl>
+    <w:lvl w:ilvl="1" w:tentative="1">
+      <w:start w:val="1"/>
+      <w:numFmt w:val="bullet"/>
+      <w:lvlText w:val="o"/>
+      <w:lvlJc w:val="left"/>
+      <w:pPr>
+        <w:tabs>
+          <w:tab w:val="num" w:pos="1440"/>
+        </w:tabs>
+        <w:ind w:left="1440" w:hanging="360"/>
+      </w:pPr>
+      <w:rPr>
+        <w:rFonts w:ascii="Courier New" w:hAnsi="Courier New" w:hint="default"/>
+        <w:sz w:val="20"/>
+      </w:rPr>
+    </w:lvl>
+    <w:lvl w:ilvl="2" w:tentative="1">
+      <w:start w:val="1"/>
+      <w:numFmt w:val="bullet"/>
+      <w:lvlText w:val=""/>
+      <w:lvlJc w:val="left"/>
+      <w:pPr>
+        <w:tabs>
+          <w:tab w:val="num" w:pos="2160"/>
+        </w:tabs>
+        <w:ind w:left="2160" w:hanging="360"/>
+      </w:pPr>
+      <w:rPr>
+        <w:rFonts w:ascii="Wingdings" w:hAnsi="Wingdings" w:hint="default"/>
+        <w:sz w:val="20"/>
+      </w:rPr>
+    </w:lvl>
+    <w:lvl w:ilvl="3" w:tentative="1">
+      <w:start w:val="1"/>
+      <w:numFmt w:val="bullet"/>
+      <w:lvlText w:val=""/>
+      <w:lvlJc w:val="left"/>
+      <w:pPr>
+        <w:tabs>
+          <w:tab w:val="num" w:pos="2880"/>
+        </w:tabs>
+        <w:ind w:left="2880" w:hanging="360"/>
+      </w:pPr>
+      <w:rPr>
+        <w:rFonts w:ascii="Wingdings" w:hAnsi="Wingdings" w:hint="default"/>
+        <w:sz w:val="20"/>
+      </w:rPr>
+    </w:lvl>
+    <w:lvl w:ilvl="4" w:tentative="1">
+      <w:start w:val="1"/>
+      <w:numFmt w:val="bullet"/>
+      <w:lvlText w:val=""/>
+      <w:lvlJc w:val="left"/>
+      <w:pPr>
+        <w:tabs>
+          <w:tab w:val="num" w:pos="3600"/>
+        </w:tabs>
+        <w:ind w:left="3600" w:hanging="360"/>
+      </w:pPr>
+      <w:rPr>
+        <w:rFonts w:ascii="Wingdings" w:hAnsi="Wingdings" w:hint="default"/>
+        <w:sz w:val="20"/>
+      </w:rPr>
+    </w:lvl>
+    <w:lvl w:ilvl="5" w:tentative="1">
+      <w:start w:val="1"/>
+      <w:numFmt w:val="bullet"/>
+      <w:lvlText w:val=""/>
+      <w:lvlJc w:val="left"/>
+      <w:pPr>
+        <w:tabs>
+          <w:tab w:val="num" w:pos="4320"/>
+        </w:tabs>
+        <w:ind w:left="4320" w:hanging="360"/>
+      </w:pPr>
+      <w:rPr>
+        <w:rFonts w:ascii="Wingdings" w:hAnsi="Wingdings" w:hint="default"/>
+        <w:sz w:val="20"/>
+      </w:rPr>
+    </w:lvl>
+    <w:lvl w:ilvl="6" w:tentative="1">
+      <w:start w:val="1"/>
+      <w:numFmt w:val="bullet"/>
+      <w:lvlText w:val=""/>
+      <w:lvlJc w:val="left"/>
+      <w:pPr>
+        <w:tabs>
+          <w:tab w:val="num" w:pos="5040"/>
+        </w:tabs>
+        <w:ind w:left="5040" w:hanging="360"/>
+      </w:pPr>
+      <w:rPr>
+        <w:rFonts w:ascii="Wingdings" w:hAnsi="Wingdings" w:hint="default"/>
+        <w:sz w:val="20"/>
+      </w:rPr>
+    </w:lvl>
+    <w:lvl w:ilvl="7" w:tentative="1">
+      <w:start w:val="1"/>
+      <w:numFmt w:val="bullet"/>
+      <w:lvlText w:val=""/>
+      <w:lvlJc w:val="left"/>
+      <w:pPr>
+        <w:tabs>
+          <w:tab w:val="num" w:pos="5760"/>
+        </w:tabs>
+        <w:ind w:left="5760" w:hanging="360"/>
+      </w:pPr>
+      <w:rPr>
+        <w:rFonts w:ascii="Wingdings" w:hAnsi="Wingdings" w:hint="default"/>
+        <w:sz w:val="20"/>
+      </w:rPr>
+    </w:lvl>
+    <w:lvl w:ilvl="8" w:tentative="1">
+      <w:start w:val="1"/>
+      <w:numFmt w:val="bullet"/>
+      <w:lvlText w:val=""/>
+      <w:lvlJc w:val="left"/>
+      <w:pPr>
+        <w:tabs>
+          <w:tab w:val="num" w:pos="6480"/>
+        </w:tabs>
+        <w:ind w:left="6480" w:hanging="360"/>
+      </w:pPr>
+      <w:rPr>
+        <w:rFonts w:ascii="Wingdings" w:hAnsi="Wingdings" w:hint="default"/>
+        <w:sz w:val="20"/>
+      </w:rPr>
+    </w:lvl>
+  </w:abstractNum>
   <w:num w:numId="1">
-    <w:abstractNumId w:val="8"/>
+    <w:abstractNumId w:val="11"/>
   </w:num>
   <w:num w:numId="2">
     <w:abstractNumId w:val="2"/>
   </w:num>
   <w:num w:numId="3">
-    <w:abstractNumId w:val="12"/>
+    <w:abstractNumId w:val="15"/>
   </w:num>
   <w:num w:numId="4">
-    <w:abstractNumId w:val="4"/>
+    <w:abstractNumId w:val="6"/>
   </w:num>
   <w:num w:numId="5">
-    <w:abstractNumId w:val="5"/>
+    <w:abstractNumId w:val="7"/>
   </w:num>
   <w:num w:numId="6">
-    <w:abstractNumId w:val="10"/>
+    <w:abstractNumId w:val="13"/>
   </w:num>
   <w:num w:numId="7">
     <w:abstractNumId w:val="1"/>
   </w:num>
   <w:num w:numId="8">
-    <w:abstractNumId w:val="9"/>
+    <w:abstractNumId w:val="12"/>
   </w:num>
   <w:num w:numId="9">
-    <w:abstractNumId w:val="7"/>
+    <w:abstractNumId w:val="10"/>
   </w:num>
   <w:num w:numId="10">
-    <w:abstractNumId w:val="6"/>
+    <w:abstractNumId w:val="9"/>
   </w:num>
   <w:num w:numId="11">
     <w:abstractNumId w:val="0"/>
   </w:num>
   <w:num w:numId="12">
-    <w:abstractNumId w:val="11"/>
+    <w:abstractNumId w:val="14"/>
   </w:num>
   <w:num w:numId="13">
+    <w:abstractNumId w:val="5"/>
+  </w:num>
+  <w:num w:numId="14">
+    <w:abstractNumId w:val="16"/>
+  </w:num>
+  <w:num w:numId="15">
+    <w:abstractNumId w:val="8"/>
+  </w:num>
+  <w:num w:numId="16">
     <w:abstractNumId w:val="3"/>
+  </w:num>
+  <w:num w:numId="17">
+    <w:abstractNumId w:val="4"/>
   </w:num>
 </w:numbering>
 </file>

</xml_diff>